<commit_message>
Se añadió el reporte de pruebas reportadas hasta el día viernes 13 de diciembre de 2019
</commit_message>
<xml_diff>
--- a/09_Pruebas/CHENDOSOFT_ASCG_Casos de pruebas_Solicitud de titulación_v01.docx
+++ b/09_Pruebas/CHENDOSOFT_ASCG_Casos de pruebas_Solicitud de titulación_v01.docx
@@ -1,10 +1,10 @@
 
 <file path=word/document.xml><?xml version="1.0" encoding="utf-8"?>
-<w:document xmlns:wpc="http://schemas.microsoft.com/office/word/2010/wordprocessingCanvas" xmlns:cx="http://schemas.microsoft.com/office/drawing/2014/chartex" xmlns:mc="http://schemas.openxmlformats.org/markup-compatibility/2006" xmlns:o="urn:schemas-microsoft-com:office:office" xmlns:r="http://schemas.openxmlformats.org/officeDocument/2006/relationships" xmlns:m="http://schemas.openxmlformats.org/officeDocument/2006/math" xmlns:v="urn:schemas-microsoft-com:vml" xmlns:wp14="http://schemas.microsoft.com/office/word/2010/wordprocessingDrawing" xmlns:wp="http://schemas.openxmlformats.org/drawingml/2006/wordprocessingDrawing" xmlns:w10="urn:schemas-microsoft-com:office:word" xmlns:w="http://schemas.openxmlformats.org/wordprocessingml/2006/main" xmlns:w14="http://schemas.microsoft.com/office/word/2010/wordml" xmlns:w15="http://schemas.microsoft.com/office/word/2012/wordml" xmlns:w16se="http://schemas.microsoft.com/office/word/2015/wordml/symex" xmlns:wpg="http://schemas.microsoft.com/office/word/2010/wordprocessingGroup" xmlns:wpi="http://schemas.microsoft.com/office/word/2010/wordprocessingInk" xmlns:wne="http://schemas.microsoft.com/office/word/2006/wordml" xmlns:wps="http://schemas.microsoft.com/office/word/2010/wordprocessingShape" mc:Ignorable="w14 w15 w16se wp14">
+<w:document xmlns:wpc="http://schemas.microsoft.com/office/word/2010/wordprocessingCanvas" xmlns:mo="http://schemas.microsoft.com/office/mac/office/2008/main" xmlns:mc="http://schemas.openxmlformats.org/markup-compatibility/2006" xmlns:mv="urn:schemas-microsoft-com:mac:vml" xmlns:o="urn:schemas-microsoft-com:office:office" xmlns:r="http://schemas.openxmlformats.org/officeDocument/2006/relationships" xmlns:m="http://schemas.openxmlformats.org/officeDocument/2006/math" xmlns:v="urn:schemas-microsoft-com:vml" xmlns:wp14="http://schemas.microsoft.com/office/word/2010/wordprocessingDrawing" xmlns:wp="http://schemas.openxmlformats.org/drawingml/2006/wordprocessingDrawing" xmlns:w10="urn:schemas-microsoft-com:office:word" xmlns:w="http://schemas.openxmlformats.org/wordprocessingml/2006/main" xmlns:w14="http://schemas.microsoft.com/office/word/2010/wordml" xmlns:w15="http://schemas.microsoft.com/office/word/2012/wordml" xmlns:wpg="http://schemas.microsoft.com/office/word/2010/wordprocessingGroup" xmlns:wpi="http://schemas.microsoft.com/office/word/2010/wordprocessingInk" xmlns:wne="http://schemas.microsoft.com/office/word/2006/wordml" xmlns:wps="http://schemas.microsoft.com/office/word/2010/wordprocessingShape" mc:Ignorable="w14 w15 wp14">
   <w:body>
     <w:p>
       <w:pPr>
-        <w:pStyle w:val="Ttulo"/>
+        <w:pStyle w:val="Puesto"/>
         <w:rPr>
           <w:rFonts w:ascii="Arial" w:hAnsi="Arial" w:cs="Arial"/>
           <w:lang w:eastAsia="es-MX"/>
@@ -13,7 +13,7 @@
     </w:p>
     <w:p>
       <w:pPr>
-        <w:pStyle w:val="Ttulo"/>
+        <w:pStyle w:val="Puesto"/>
         <w:jc w:val="center"/>
         <w:rPr>
           <w:rFonts w:ascii="Arial" w:hAnsi="Arial" w:cs="Arial"/>
@@ -477,7 +477,13 @@
           </w:tcPr>
           <w:p>
             <w:r>
-              <w:t>Probar que el aluno pueda adjuntar su carta de no inconveniencias</w:t>
+              <w:t>Probar que el alu</w:t>
+            </w:r>
+            <w:r>
+              <w:t>m</w:t>
+            </w:r>
+            <w:r>
+              <w:t>no pueda adjuntar su carta de no inconveniencias</w:t>
             </w:r>
           </w:p>
         </w:tc>
@@ -583,12 +589,12 @@
             <w:r>
               <w:rPr>
                 <w:noProof/>
-                <w:lang w:eastAsia="es-MX"/>
+                <w:lang w:val="es-ES_tradnl" w:eastAsia="es-ES_tradnl"/>
               </w:rPr>
               <mc:AlternateContent>
                 <mc:Choice Requires="wps">
                   <w:drawing>
-                    <wp:anchor distT="0" distB="0" distL="114300" distR="114300" simplePos="0" relativeHeight="251665408" behindDoc="0" locked="0" layoutInCell="1" allowOverlap="1">
+                    <wp:anchor distT="0" distB="0" distL="114300" distR="114300" simplePos="0" relativeHeight="251665408" behindDoc="0" locked="0" layoutInCell="1" allowOverlap="1" wp14:anchorId="2B3CD3F4" wp14:editId="579BF53B">
                       <wp:simplePos x="0" y="0"/>
                       <wp:positionH relativeFrom="column">
                         <wp:posOffset>1857779</wp:posOffset>
@@ -648,7 +654,7 @@
                     </wp:anchor>
                   </w:drawing>
                 </mc:Choice>
-                <mc:Fallback>
+                <mc:Fallback xmlns:w16se="http://schemas.microsoft.com/office/word/2015/wordml/symex" xmlns:cx="http://schemas.microsoft.com/office/drawing/2014/chartex">
                   <w:pict>
                     <v:rect w14:anchorId="2DCC9C6D" id="Rectángulo 13" o:spid="_x0000_s1026" style="position:absolute;margin-left:146.3pt;margin-top:88.6pt;width:270.25pt;height:14.05pt;z-index:251665408;visibility:visible;mso-wrap-style:square;mso-wrap-distance-left:9pt;mso-wrap-distance-top:0;mso-wrap-distance-right:9pt;mso-wrap-distance-bottom:0;mso-position-horizontal:absolute;mso-position-horizontal-relative:text;mso-position-vertical:absolute;mso-position-vertical-relative:text;v-text-anchor:middle" o:gfxdata="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" filled="f" strokecolor="#c00000" strokeweight="1pt"/>
                   </w:pict>
@@ -664,10 +670,10 @@
             <w:r>
               <w:rPr>
                 <w:noProof/>
-                <w:lang w:eastAsia="es-MX"/>
+                <w:lang w:val="es-ES_tradnl" w:eastAsia="es-ES_tradnl"/>
               </w:rPr>
               <w:drawing>
-                <wp:inline distT="0" distB="0" distL="0" distR="0" wp14:anchorId="550208FA" wp14:editId="4A1F54AF">
+                <wp:inline distT="0" distB="0" distL="0" distR="0" wp14:anchorId="151BBE1D" wp14:editId="645924AB">
                   <wp:extent cx="5343897" cy="1175657"/>
                   <wp:effectExtent l="0" t="0" r="0" b="5715"/>
                   <wp:docPr id="1" name="Imagen 1"/>
@@ -1001,32 +1007,24 @@
               <w:rPr>
                 <w:lang w:val="es-419"/>
               </w:rPr>
-              <w:t xml:space="preserve">Informe de proyecto de titulación guardado en </w:t>
-            </w:r>
-            <w:proofErr w:type="gramStart"/>
-            <w:r>
+              <w:t>Informe de proyecto de titulación guardado en la BD</w:t>
+            </w:r>
+          </w:p>
+          <w:p>
+            <w:pPr>
               <w:rPr>
                 <w:lang w:val="es-419"/>
               </w:rPr>
-              <w:t>la BD</w:t>
-            </w:r>
-            <w:proofErr w:type="gramEnd"/>
-          </w:p>
-          <w:p>
-            <w:pPr>
-              <w:rPr>
-                <w:lang w:val="es-419"/>
-              </w:rPr>
             </w:pPr>
             <w:r>
               <w:rPr>
                 <w:noProof/>
-                <w:lang w:eastAsia="es-MX"/>
+                <w:lang w:val="es-ES_tradnl" w:eastAsia="es-ES_tradnl"/>
               </w:rPr>
               <mc:AlternateContent>
                 <mc:Choice Requires="wps">
                   <w:drawing>
-                    <wp:anchor distT="0" distB="0" distL="114300" distR="114300" simplePos="0" relativeHeight="251664384" behindDoc="0" locked="0" layoutInCell="1" allowOverlap="1" wp14:anchorId="6DFEB8FD" wp14:editId="600BBC7E">
+                    <wp:anchor distT="0" distB="0" distL="114300" distR="114300" simplePos="0" relativeHeight="251664384" behindDoc="0" locked="0" layoutInCell="1" allowOverlap="1" wp14:anchorId="4AE08E8F" wp14:editId="23C9E702">
                       <wp:simplePos x="0" y="0"/>
                       <wp:positionH relativeFrom="column">
                         <wp:posOffset>1561127</wp:posOffset>
@@ -1086,7 +1084,7 @@
                     </wp:anchor>
                   </w:drawing>
                 </mc:Choice>
-                <mc:Fallback>
+                <mc:Fallback xmlns:w16se="http://schemas.microsoft.com/office/word/2015/wordml/symex" xmlns:cx="http://schemas.microsoft.com/office/drawing/2014/chartex">
                   <w:pict>
                     <v:rect w14:anchorId="1E7AC30A" id="Rectángulo 11" o:spid="_x0000_s1026" style="position:absolute;margin-left:122.9pt;margin-top:92.65pt;width:302.95pt;height:12.15pt;z-index:251664384;visibility:visible;mso-wrap-style:square;mso-wrap-distance-left:9pt;mso-wrap-distance-top:0;mso-wrap-distance-right:9pt;mso-wrap-distance-bottom:0;mso-position-horizontal:absolute;mso-position-horizontal-relative:text;mso-position-vertical:absolute;mso-position-vertical-relative:text;v-text-anchor:middle" o:gfxdata="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" filled="f" strokecolor="#c00000" strokeweight="1pt"/>
                   </w:pict>
@@ -1096,10 +1094,10 @@
             <w:r>
               <w:rPr>
                 <w:noProof/>
-                <w:lang w:eastAsia="es-MX"/>
+                <w:lang w:val="es-ES_tradnl" w:eastAsia="es-ES_tradnl"/>
               </w:rPr>
               <w:drawing>
-                <wp:inline distT="0" distB="0" distL="0" distR="0" wp14:anchorId="67E40421" wp14:editId="7FE12E47">
+                <wp:inline distT="0" distB="0" distL="0" distR="0" wp14:anchorId="13AFF027" wp14:editId="5F9CB306">
                   <wp:extent cx="5545777" cy="1425039"/>
                   <wp:effectExtent l="0" t="0" r="0" b="3810"/>
                   <wp:docPr id="12" name="Imagen 12"/>
@@ -1313,9 +1311,11 @@
             <w:tcW w:w="4365" w:type="pct"/>
           </w:tcPr>
           <w:p>
+            <w:bookmarkStart w:id="1" w:name="_GoBack"/>
             <w:r>
               <w:t>Probar que el alumno realizar su solicitud de titulación y que se guarden sus datos</w:t>
             </w:r>
+            <w:bookmarkEnd w:id="1"/>
           </w:p>
         </w:tc>
       </w:tr>
@@ -1451,33 +1451,25 @@
               <w:rPr>
                 <w:lang w:val="es-419"/>
               </w:rPr>
-              <w:t xml:space="preserve">Datos guardados en </w:t>
-            </w:r>
-            <w:proofErr w:type="gramStart"/>
-            <w:r>
+              <w:t>Datos guardados en la BD</w:t>
+            </w:r>
+          </w:p>
+          <w:p>
+            <w:pPr>
               <w:rPr>
                 <w:lang w:val="es-419"/>
               </w:rPr>
-              <w:t>la BD</w:t>
-            </w:r>
-            <w:proofErr w:type="gramEnd"/>
-          </w:p>
-          <w:p>
-            <w:pPr>
-              <w:rPr>
-                <w:lang w:val="es-419"/>
-              </w:rPr>
             </w:pPr>
             <w:r>
               <w:rPr>
                 <w:noProof/>
-                <w:lang w:eastAsia="es-MX"/>
+                <w:lang w:val="es-ES_tradnl" w:eastAsia="es-ES_tradnl"/>
               </w:rPr>
               <w:lastRenderedPageBreak/>
               <mc:AlternateContent>
                 <mc:Choice Requires="wps">
                   <w:drawing>
-                    <wp:anchor distT="0" distB="0" distL="114300" distR="114300" simplePos="0" relativeHeight="251666432" behindDoc="0" locked="0" layoutInCell="1" allowOverlap="1">
+                    <wp:anchor distT="0" distB="0" distL="114300" distR="114300" simplePos="0" relativeHeight="251666432" behindDoc="0" locked="0" layoutInCell="1" allowOverlap="1" wp14:anchorId="198CE97D" wp14:editId="4DE620FF">
                       <wp:simplePos x="0" y="0"/>
                       <wp:positionH relativeFrom="column">
                         <wp:posOffset>1747660</wp:posOffset>
@@ -1537,7 +1529,7 @@
                     </wp:anchor>
                   </w:drawing>
                 </mc:Choice>
-                <mc:Fallback>
+                <mc:Fallback xmlns:w16se="http://schemas.microsoft.com/office/word/2015/wordml/symex" xmlns:cx="http://schemas.microsoft.com/office/drawing/2014/chartex">
                   <w:pict>
                     <v:rect w14:anchorId="677F045A" id="Rectángulo 15" o:spid="_x0000_s1026" style="position:absolute;margin-left:137.6pt;margin-top:97.8pt;width:301.1pt;height:12.15pt;z-index:251666432;visibility:visible;mso-wrap-style:square;mso-wrap-distance-left:9pt;mso-wrap-distance-top:0;mso-wrap-distance-right:9pt;mso-wrap-distance-bottom:0;mso-position-horizontal:absolute;mso-position-horizontal-relative:text;mso-position-vertical:absolute;mso-position-vertical-relative:text;v-text-anchor:middle" o:gfxdata="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" filled="f" strokecolor="#c00000" strokeweight="1pt"/>
                   </w:pict>
@@ -1547,10 +1539,10 @@
             <w:r>
               <w:rPr>
                 <w:noProof/>
-                <w:lang w:eastAsia="es-MX"/>
+                <w:lang w:val="es-ES_tradnl" w:eastAsia="es-ES_tradnl"/>
               </w:rPr>
               <w:drawing>
-                <wp:inline distT="0" distB="0" distL="0" distR="0" wp14:anchorId="2FB6B6FF" wp14:editId="7F6638C1">
+                <wp:inline distT="0" distB="0" distL="0" distR="0" wp14:anchorId="108CC682" wp14:editId="03A823F9">
                   <wp:extent cx="5652655" cy="1436915"/>
                   <wp:effectExtent l="0" t="0" r="5715" b="0"/>
                   <wp:docPr id="14" name="Imagen 14"/>
@@ -1638,10 +1630,7 @@
           </w:tcPr>
           <w:p/>
           <w:p/>
-          <w:p>
-            <w:bookmarkStart w:id="1" w:name="_GoBack"/>
-            <w:bookmarkEnd w:id="1"/>
-          </w:p>
+          <w:p/>
         </w:tc>
       </w:tr>
       <w:tr>
@@ -1691,7 +1680,7 @@
 </file>
 
 <file path=word/endnotes.xml><?xml version="1.0" encoding="utf-8"?>
-<w:endnotes xmlns:wpc="http://schemas.microsoft.com/office/word/2010/wordprocessingCanvas" xmlns:cx="http://schemas.microsoft.com/office/drawing/2014/chartex" xmlns:mc="http://schemas.openxmlformats.org/markup-compatibility/2006" xmlns:o="urn:schemas-microsoft-com:office:office" xmlns:r="http://schemas.openxmlformats.org/officeDocument/2006/relationships" xmlns:m="http://schemas.openxmlformats.org/officeDocument/2006/math" xmlns:v="urn:schemas-microsoft-com:vml" xmlns:wp14="http://schemas.microsoft.com/office/word/2010/wordprocessingDrawing" xmlns:wp="http://schemas.openxmlformats.org/drawingml/2006/wordprocessingDrawing" xmlns:w10="urn:schemas-microsoft-com:office:word" xmlns:w="http://schemas.openxmlformats.org/wordprocessingml/2006/main" xmlns:w14="http://schemas.microsoft.com/office/word/2010/wordml" xmlns:w15="http://schemas.microsoft.com/office/word/2012/wordml" xmlns:w16se="http://schemas.microsoft.com/office/word/2015/wordml/symex" xmlns:wpg="http://schemas.microsoft.com/office/word/2010/wordprocessingGroup" xmlns:wpi="http://schemas.microsoft.com/office/word/2010/wordprocessingInk" xmlns:wne="http://schemas.microsoft.com/office/word/2006/wordml" xmlns:wps="http://schemas.microsoft.com/office/word/2010/wordprocessingShape" mc:Ignorable="w14 w15 w16se wp14">
+<w:endnotes xmlns:wpc="http://schemas.microsoft.com/office/word/2010/wordprocessingCanvas" xmlns:mo="http://schemas.microsoft.com/office/mac/office/2008/main" xmlns:mc="http://schemas.openxmlformats.org/markup-compatibility/2006" xmlns:mv="urn:schemas-microsoft-com:mac:vml" xmlns:o="urn:schemas-microsoft-com:office:office" xmlns:r="http://schemas.openxmlformats.org/officeDocument/2006/relationships" xmlns:m="http://schemas.openxmlformats.org/officeDocument/2006/math" xmlns:v="urn:schemas-microsoft-com:vml" xmlns:wp14="http://schemas.microsoft.com/office/word/2010/wordprocessingDrawing" xmlns:wp="http://schemas.openxmlformats.org/drawingml/2006/wordprocessingDrawing" xmlns:w10="urn:schemas-microsoft-com:office:word" xmlns:w="http://schemas.openxmlformats.org/wordprocessingml/2006/main" xmlns:w14="http://schemas.microsoft.com/office/word/2010/wordml" xmlns:w15="http://schemas.microsoft.com/office/word/2012/wordml" xmlns:wpg="http://schemas.microsoft.com/office/word/2010/wordprocessingGroup" xmlns:wpi="http://schemas.microsoft.com/office/word/2010/wordprocessingInk" xmlns:wne="http://schemas.microsoft.com/office/word/2006/wordml" xmlns:wps="http://schemas.microsoft.com/office/word/2010/wordprocessingShape" mc:Ignorable="w14 w15 wp14">
   <w:endnote w:type="separator" w:id="-1">
     <w:p>
       <w:r>
@@ -1710,7 +1699,7 @@
 </file>
 
 <file path=word/footnotes.xml><?xml version="1.0" encoding="utf-8"?>
-<w:footnotes xmlns:wpc="http://schemas.microsoft.com/office/word/2010/wordprocessingCanvas" xmlns:cx="http://schemas.microsoft.com/office/drawing/2014/chartex" xmlns:mc="http://schemas.openxmlformats.org/markup-compatibility/2006" xmlns:o="urn:schemas-microsoft-com:office:office" xmlns:r="http://schemas.openxmlformats.org/officeDocument/2006/relationships" xmlns:m="http://schemas.openxmlformats.org/officeDocument/2006/math" xmlns:v="urn:schemas-microsoft-com:vml" xmlns:wp14="http://schemas.microsoft.com/office/word/2010/wordprocessingDrawing" xmlns:wp="http://schemas.openxmlformats.org/drawingml/2006/wordprocessingDrawing" xmlns:w10="urn:schemas-microsoft-com:office:word" xmlns:w="http://schemas.openxmlformats.org/wordprocessingml/2006/main" xmlns:w14="http://schemas.microsoft.com/office/word/2010/wordml" xmlns:w15="http://schemas.microsoft.com/office/word/2012/wordml" xmlns:w16se="http://schemas.microsoft.com/office/word/2015/wordml/symex" xmlns:wpg="http://schemas.microsoft.com/office/word/2010/wordprocessingGroup" xmlns:wpi="http://schemas.microsoft.com/office/word/2010/wordprocessingInk" xmlns:wne="http://schemas.microsoft.com/office/word/2006/wordml" xmlns:wps="http://schemas.microsoft.com/office/word/2010/wordprocessingShape" mc:Ignorable="w14 w15 w16se wp14">
+<w:footnotes xmlns:wpc="http://schemas.microsoft.com/office/word/2010/wordprocessingCanvas" xmlns:mo="http://schemas.microsoft.com/office/mac/office/2008/main" xmlns:mc="http://schemas.openxmlformats.org/markup-compatibility/2006" xmlns:mv="urn:schemas-microsoft-com:mac:vml" xmlns:o="urn:schemas-microsoft-com:office:office" xmlns:r="http://schemas.openxmlformats.org/officeDocument/2006/relationships" xmlns:m="http://schemas.openxmlformats.org/officeDocument/2006/math" xmlns:v="urn:schemas-microsoft-com:vml" xmlns:wp14="http://schemas.microsoft.com/office/word/2010/wordprocessingDrawing" xmlns:wp="http://schemas.openxmlformats.org/drawingml/2006/wordprocessingDrawing" xmlns:w10="urn:schemas-microsoft-com:office:word" xmlns:w="http://schemas.openxmlformats.org/wordprocessingml/2006/main" xmlns:w14="http://schemas.microsoft.com/office/word/2010/wordml" xmlns:w15="http://schemas.microsoft.com/office/word/2012/wordml" xmlns:wpg="http://schemas.microsoft.com/office/word/2010/wordprocessingGroup" xmlns:wpi="http://schemas.microsoft.com/office/word/2010/wordprocessingInk" xmlns:wne="http://schemas.microsoft.com/office/word/2006/wordml" xmlns:wps="http://schemas.microsoft.com/office/word/2010/wordprocessingShape" mc:Ignorable="w14 w15 wp14">
   <w:footnote w:type="separator" w:id="-1">
     <w:p>
       <w:r>
@@ -1729,7 +1718,7 @@
 </file>
 
 <file path=word/header1.xml><?xml version="1.0" encoding="utf-8"?>
-<w:hdr xmlns:wpc="http://schemas.microsoft.com/office/word/2010/wordprocessingCanvas" xmlns:cx="http://schemas.microsoft.com/office/drawing/2014/chartex" xmlns:mc="http://schemas.openxmlformats.org/markup-compatibility/2006" xmlns:o="urn:schemas-microsoft-com:office:office" xmlns:r="http://schemas.openxmlformats.org/officeDocument/2006/relationships" xmlns:m="http://schemas.openxmlformats.org/officeDocument/2006/math" xmlns:v="urn:schemas-microsoft-com:vml" xmlns:wp14="http://schemas.microsoft.com/office/word/2010/wordprocessingDrawing" xmlns:wp="http://schemas.openxmlformats.org/drawingml/2006/wordprocessingDrawing" xmlns:w10="urn:schemas-microsoft-com:office:word" xmlns:w="http://schemas.openxmlformats.org/wordprocessingml/2006/main" xmlns:w14="http://schemas.microsoft.com/office/word/2010/wordml" xmlns:w15="http://schemas.microsoft.com/office/word/2012/wordml" xmlns:w16se="http://schemas.microsoft.com/office/word/2015/wordml/symex" xmlns:wpg="http://schemas.microsoft.com/office/word/2010/wordprocessingGroup" xmlns:wpi="http://schemas.microsoft.com/office/word/2010/wordprocessingInk" xmlns:wne="http://schemas.microsoft.com/office/word/2006/wordml" xmlns:wps="http://schemas.microsoft.com/office/word/2010/wordprocessingShape" mc:Ignorable="w14 w15 w16se wp14">
+<w:hdr xmlns:wpc="http://schemas.microsoft.com/office/word/2010/wordprocessingCanvas" xmlns:mo="http://schemas.microsoft.com/office/mac/office/2008/main" xmlns:mc="http://schemas.openxmlformats.org/markup-compatibility/2006" xmlns:mv="urn:schemas-microsoft-com:mac:vml" xmlns:o="urn:schemas-microsoft-com:office:office" xmlns:r="http://schemas.openxmlformats.org/officeDocument/2006/relationships" xmlns:m="http://schemas.openxmlformats.org/officeDocument/2006/math" xmlns:v="urn:schemas-microsoft-com:vml" xmlns:wp14="http://schemas.microsoft.com/office/word/2010/wordprocessingDrawing" xmlns:wp="http://schemas.openxmlformats.org/drawingml/2006/wordprocessingDrawing" xmlns:w10="urn:schemas-microsoft-com:office:word" xmlns:w="http://schemas.openxmlformats.org/wordprocessingml/2006/main" xmlns:w14="http://schemas.microsoft.com/office/word/2010/wordml" xmlns:w15="http://schemas.microsoft.com/office/word/2012/wordml" xmlns:wpg="http://schemas.microsoft.com/office/word/2010/wordprocessingGroup" xmlns:wpi="http://schemas.microsoft.com/office/word/2010/wordprocessingInk" xmlns:wne="http://schemas.microsoft.com/office/word/2006/wordml" xmlns:wps="http://schemas.microsoft.com/office/word/2010/wordprocessingShape" mc:Ignorable="w14 w15 wp14">
   <w:p>
     <w:pPr>
       <w:pStyle w:val="Encabezado"/>
@@ -1765,7 +1754,7 @@
       <w:rPr>
         <w:noProof/>
       </w:rPr>
-      <w:t>2</w:t>
+      <w:t>4</w:t>
     </w:r>
     <w:r>
       <w:fldChar w:fldCharType="end"/>
@@ -1804,8 +1793,8 @@
 </file>
 
 <file path=word/numbering.xml><?xml version="1.0" encoding="utf-8"?>
-<w:numbering xmlns:wpc="http://schemas.microsoft.com/office/word/2010/wordprocessingCanvas" xmlns:cx="http://schemas.microsoft.com/office/drawing/2014/chartex" xmlns:mc="http://schemas.openxmlformats.org/markup-compatibility/2006" xmlns:o="urn:schemas-microsoft-com:office:office" xmlns:r="http://schemas.openxmlformats.org/officeDocument/2006/relationships" xmlns:m="http://schemas.openxmlformats.org/officeDocument/2006/math" xmlns:v="urn:schemas-microsoft-com:vml" xmlns:wp14="http://schemas.microsoft.com/office/word/2010/wordprocessingDrawing" xmlns:wp="http://schemas.openxmlformats.org/drawingml/2006/wordprocessingDrawing" xmlns:w10="urn:schemas-microsoft-com:office:word" xmlns:w="http://schemas.openxmlformats.org/wordprocessingml/2006/main" xmlns:w14="http://schemas.microsoft.com/office/word/2010/wordml" xmlns:w15="http://schemas.microsoft.com/office/word/2012/wordml" xmlns:w16se="http://schemas.microsoft.com/office/word/2015/wordml/symex" xmlns:wpg="http://schemas.microsoft.com/office/word/2010/wordprocessingGroup" xmlns:wpi="http://schemas.microsoft.com/office/word/2010/wordprocessingInk" xmlns:wne="http://schemas.microsoft.com/office/word/2006/wordml" xmlns:wps="http://schemas.microsoft.com/office/word/2010/wordprocessingShape" mc:Ignorable="w14 w15 w16se wp14">
-  <w:abstractNum w:abstractNumId="0" w15:restartNumberingAfterBreak="0">
+<w:numbering xmlns:wpc="http://schemas.microsoft.com/office/word/2010/wordprocessingCanvas" xmlns:mo="http://schemas.microsoft.com/office/mac/office/2008/main" xmlns:mc="http://schemas.openxmlformats.org/markup-compatibility/2006" xmlns:mv="urn:schemas-microsoft-com:mac:vml" xmlns:o="urn:schemas-microsoft-com:office:office" xmlns:r="http://schemas.openxmlformats.org/officeDocument/2006/relationships" xmlns:m="http://schemas.openxmlformats.org/officeDocument/2006/math" xmlns:v="urn:schemas-microsoft-com:vml" xmlns:wp14="http://schemas.microsoft.com/office/word/2010/wordprocessingDrawing" xmlns:wp="http://schemas.openxmlformats.org/drawingml/2006/wordprocessingDrawing" xmlns:w10="urn:schemas-microsoft-com:office:word" xmlns:w="http://schemas.openxmlformats.org/wordprocessingml/2006/main" xmlns:w14="http://schemas.microsoft.com/office/word/2010/wordml" xmlns:w15="http://schemas.microsoft.com/office/word/2012/wordml" xmlns:wpg="http://schemas.microsoft.com/office/word/2010/wordprocessingGroup" xmlns:wpi="http://schemas.microsoft.com/office/word/2010/wordprocessingInk" xmlns:wne="http://schemas.microsoft.com/office/word/2006/wordml" xmlns:wps="http://schemas.microsoft.com/office/word/2010/wordprocessingShape" mc:Ignorable="w14 w15 wp14">
+  <w:abstractNum w:abstractNumId="0">
     <w:nsid w:val="1A2368AD"/>
     <w:multiLevelType w:val="hybridMultilevel"/>
     <w:tmpl w:val="007E587A"/>
@@ -1894,7 +1883,7 @@
       </w:pPr>
     </w:lvl>
   </w:abstractNum>
-  <w:abstractNum w:abstractNumId="1" w15:restartNumberingAfterBreak="0">
+  <w:abstractNum w:abstractNumId="1">
     <w:nsid w:val="3A12052E"/>
     <w:multiLevelType w:val="hybridMultilevel"/>
     <w:tmpl w:val="E154D08A"/>
@@ -2007,7 +1996,7 @@
       </w:rPr>
     </w:lvl>
   </w:abstractNum>
-  <w:abstractNum w:abstractNumId="2" w15:restartNumberingAfterBreak="0">
+  <w:abstractNum w:abstractNumId="2">
     <w:nsid w:val="5F4D4E7A"/>
     <w:multiLevelType w:val="hybridMultilevel"/>
     <w:tmpl w:val="E42058FA"/>
@@ -2096,7 +2085,7 @@
       </w:pPr>
     </w:lvl>
   </w:abstractNum>
-  <w:abstractNum w:abstractNumId="3" w15:restartNumberingAfterBreak="0">
+  <w:abstractNum w:abstractNumId="3">
     <w:nsid w:val="717618C3"/>
     <w:multiLevelType w:val="hybridMultilevel"/>
     <w:tmpl w:val="4D901224"/>
@@ -2209,7 +2198,7 @@
       </w:rPr>
     </w:lvl>
   </w:abstractNum>
-  <w:abstractNum w:abstractNumId="4" w15:restartNumberingAfterBreak="0">
+  <w:abstractNum w:abstractNumId="4">
     <w:nsid w:val="750E66D3"/>
     <w:multiLevelType w:val="hybridMultilevel"/>
     <w:tmpl w:val="032C1C90"/>
@@ -2341,7 +2330,7 @@
 </file>
 
 <file path=word/styles.xml><?xml version="1.0" encoding="utf-8"?>
-<w:styles xmlns:mc="http://schemas.openxmlformats.org/markup-compatibility/2006" xmlns:r="http://schemas.openxmlformats.org/officeDocument/2006/relationships" xmlns:w="http://schemas.openxmlformats.org/wordprocessingml/2006/main" xmlns:w14="http://schemas.microsoft.com/office/word/2010/wordml" xmlns:w15="http://schemas.microsoft.com/office/word/2012/wordml" xmlns:w16se="http://schemas.microsoft.com/office/word/2015/wordml/symex" mc:Ignorable="w14 w15 w16se">
+<w:styles xmlns:mc="http://schemas.openxmlformats.org/markup-compatibility/2006" xmlns:r="http://schemas.openxmlformats.org/officeDocument/2006/relationships" xmlns:w="http://schemas.openxmlformats.org/wordprocessingml/2006/main" xmlns:w14="http://schemas.microsoft.com/office/word/2010/wordml" xmlns:w15="http://schemas.microsoft.com/office/word/2012/wordml" mc:Ignorable="w14 w15">
   <w:docDefaults>
     <w:rPrDefault>
       <w:rPr>
@@ -2357,7 +2346,7 @@
       </w:pPr>
     </w:pPrDefault>
   </w:docDefaults>
-  <w:latentStyles w:defLockedState="0" w:defUIPriority="99" w:defSemiHidden="0" w:defUnhideWhenUsed="0" w:defQFormat="0" w:count="371">
+  <w:latentStyles w:defLockedState="0" w:defUIPriority="99" w:defSemiHidden="0" w:defUnhideWhenUsed="0" w:defQFormat="0" w:count="382">
     <w:lsdException w:name="Normal" w:uiPriority="0" w:qFormat="1"/>
     <w:lsdException w:name="heading 1" w:uiPriority="9" w:qFormat="1"/>
     <w:lsdException w:name="heading 2" w:semiHidden="1" w:uiPriority="9" w:unhideWhenUsed="1" w:qFormat="1"/>
@@ -2463,7 +2452,6 @@
     <w:lsdException w:name="HTML Sample" w:semiHidden="1" w:unhideWhenUsed="1"/>
     <w:lsdException w:name="HTML Typewriter" w:semiHidden="1" w:unhideWhenUsed="1"/>
     <w:lsdException w:name="HTML Variable" w:semiHidden="1" w:unhideWhenUsed="1"/>
-    <w:lsdException w:name="Normal Table" w:semiHidden="1" w:unhideWhenUsed="1"/>
     <w:lsdException w:name="annotation subject" w:semiHidden="1" w:unhideWhenUsed="1"/>
     <w:lsdException w:name="No List" w:semiHidden="1" w:unhideWhenUsed="1"/>
     <w:lsdException w:name="Outline List 1" w:semiHidden="1" w:unhideWhenUsed="1"/>
@@ -2509,11 +2497,9 @@
     <w:lsdException w:name="Table Subtle 1" w:semiHidden="1" w:unhideWhenUsed="1"/>
     <w:lsdException w:name="Table Subtle 2" w:semiHidden="1" w:unhideWhenUsed="1"/>
     <w:lsdException w:name="Table Web 1" w:semiHidden="1" w:unhideWhenUsed="1"/>
-    <w:lsdException w:name="Table Web 2" w:semiHidden="1" w:unhideWhenUsed="1"/>
     <w:lsdException w:name="Table Web 3" w:semiHidden="1" w:unhideWhenUsed="1"/>
     <w:lsdException w:name="Balloon Text" w:semiHidden="1" w:unhideWhenUsed="1"/>
     <w:lsdException w:name="Table Grid" w:uiPriority="39"/>
-    <w:lsdException w:name="Table Theme" w:semiHidden="1" w:unhideWhenUsed="1"/>
     <w:lsdException w:name="Placeholder Text" w:semiHidden="1"/>
     <w:lsdException w:name="No Spacing" w:uiPriority="1" w:qFormat="1"/>
     <w:lsdException w:name="Light Shading" w:uiPriority="60"/>
@@ -2729,6 +2715,8 @@
     <w:lsdException w:name="List Table 5 Dark Accent 6" w:uiPriority="50"/>
     <w:lsdException w:name="List Table 6 Colorful Accent 6" w:uiPriority="51"/>
     <w:lsdException w:name="List Table 7 Colorful Accent 6" w:uiPriority="52"/>
+    <w:lsdException w:name="Mention" w:semiHidden="1" w:unhideWhenUsed="1"/>
+    <w:lsdException w:name="Smart Hyperlink" w:semiHidden="1" w:unhideWhenUsed="1"/>
   </w:latentStyles>
   <w:style w:type="paragraph" w:default="1" w:styleId="Normal">
     <w:name w:val="Normal"/>
@@ -2862,11 +2850,11 @@
       <w:lang w:val="es-MX"/>
     </w:rPr>
   </w:style>
-  <w:style w:type="paragraph" w:styleId="Ttulo">
+  <w:style w:type="paragraph" w:styleId="Puesto">
     <w:name w:val="Title"/>
     <w:basedOn w:val="Normal"/>
     <w:next w:val="Normal"/>
-    <w:link w:val="TtuloCar"/>
+    <w:link w:val="PuestoCar"/>
     <w:uiPriority w:val="10"/>
     <w:qFormat/>
     <w:rsid w:val="007D7F3D"/>
@@ -2881,10 +2869,10 @@
       <w:szCs w:val="56"/>
     </w:rPr>
   </w:style>
-  <w:style w:type="character" w:customStyle="1" w:styleId="TtuloCar">
-    <w:name w:val="Título Car"/>
+  <w:style w:type="character" w:customStyle="1" w:styleId="PuestoCar">
+    <w:name w:val="Puesto Car"/>
     <w:basedOn w:val="Fuentedeprrafopredeter"/>
-    <w:link w:val="Ttulo"/>
+    <w:link w:val="Puesto"/>
     <w:uiPriority w:val="10"/>
     <w:rsid w:val="007D7F3D"/>
     <w:rPr>
@@ -2908,6 +2896,7 @@
       <w:lang w:val="es-MX"/>
     </w:rPr>
     <w:tblPr>
+      <w:tblInd w:w="0" w:type="dxa"/>
       <w:tblBorders>
         <w:top w:val="single" w:sz="4" w:space="0" w:color="auto"/>
         <w:left w:val="single" w:sz="4" w:space="0" w:color="auto"/>
@@ -2916,6 +2905,12 @@
         <w:insideH w:val="single" w:sz="4" w:space="0" w:color="auto"/>
         <w:insideV w:val="single" w:sz="4" w:space="0" w:color="auto"/>
       </w:tblBorders>
+      <w:tblCellMar>
+        <w:top w:w="0" w:type="dxa"/>
+        <w:left w:w="108" w:type="dxa"/>
+        <w:bottom w:w="0" w:type="dxa"/>
+        <w:right w:w="108" w:type="dxa"/>
+      </w:tblCellMar>
     </w:tblPr>
   </w:style>
   <w:style w:type="character" w:customStyle="1" w:styleId="Ttulo1Car">

</xml_diff>